<commit_message>
Initial Driver Creation, a couple lines added to Report
</commit_message>
<xml_diff>
--- a/Lab03.docx
+++ b/Lab03.docx
@@ -1616,16 +1616,7 @@
         </w:rPr>
       </w:pPr>
       <w:r>
-        <w:t>Valvano Section 3.</w:t>
-      </w:r>
-      <w:r>
-        <w:t>3</w:t>
-      </w:r>
-      <w:r>
-        <w:t xml:space="preserve"> on </w:t>
-      </w:r>
-      <w:r>
-        <w:t>software style</w:t>
+        <w:t>Valvano Section 3.3 on software style</w:t>
       </w:r>
     </w:p>
     <w:p>
@@ -2381,10 +2372,7 @@
         <w:t xml:space="preserve">. For Labs 3, 4 and 5 you will be given a requirements document. Your TA is your client or customer. A grade of B can be achieved by satisfying these minimum specifications. To achieve higher grades, you are expected to expand sections 2.1 and 2.5 </w:t>
       </w:r>
       <w:r>
-        <w:t xml:space="preserve">of the </w:t>
-      </w:r>
-      <w:r>
-        <w:t xml:space="preserve">requirements </w:t>
+        <w:t xml:space="preserve">of the requirements </w:t>
       </w:r>
       <w:proofErr w:type="gramStart"/>
       <w:r>
@@ -2499,10 +2487,7 @@
         <w:t xml:space="preserve"> </w:t>
       </w:r>
       <w:r>
-        <w:t>in</w:t>
-      </w:r>
-      <w:r>
-        <w:t xml:space="preserve"> the</w:t>
+        <w:t>in the</w:t>
       </w:r>
       <w:r>
         <w:rPr>
@@ -3186,19 +3171,7 @@
         <w:rPr>
           <w:iCs/>
         </w:rPr>
-        <w:t xml:space="preserve"> show scope traces at the drain pin of the MOSFET, which is connected to one side of the speaker. T</w:t>
-      </w:r>
-      <w:r>
-        <w:rPr>
-          <w:iCs/>
-        </w:rPr>
-        <w:t>he other speaker pin is +3.3V</w:t>
-      </w:r>
-      <w:r>
-        <w:rPr>
-          <w:iCs/>
-        </w:rPr>
-        <w:t xml:space="preserve">. </w:t>
+        <w:t xml:space="preserve"> show scope traces at the drain pin of the MOSFET, which is connected to one side of the speaker. The other speaker pin is +3.3V. </w:t>
       </w:r>
       <w:r>
         <w:rPr>
@@ -3885,15 +3858,7 @@
         <w:t>Ω resistor</w:t>
       </w:r>
       <w:r>
-        <w:t xml:space="preserve"> between digital output pin and gate reduces current surges but does not affect loudness. Loudness is determined by the voltage drop across the speaker. Connect the source to ground, and </w:t>
-      </w:r>
-      <w:proofErr w:type="gramStart"/>
-      <w:r>
-        <w:t>the drain</w:t>
-      </w:r>
-      <w:proofErr w:type="gramEnd"/>
-      <w:r>
-        <w:t xml:space="preserve"> to one side of the speaker. Connect the other side to +3.3V. The maximum </w:t>
+        <w:t xml:space="preserve"> between digital output pin and gate reduces current surges but does not affect loudness. Loudness is determined by the voltage drop across the speaker. Connect the source to ground, and the drain to one side of the speaker. Connect the other side to +3.3V. The maximum </w:t>
       </w:r>
       <m:oMath>
         <m:sSub>
@@ -4130,9 +4095,55 @@
         <w:t>)</w:t>
       </w:r>
     </w:p>
+    <w:p/>
+    <w:p/>
+    <w:p>
+      <w:r>
+        <w:drawing>
+          <wp:inline distT="0" distB="0" distL="0" distR="0" wp14:anchorId="305FE156" wp14:editId="5EAC206E">
+            <wp:extent cx="5943600" cy="904875"/>
+            <wp:effectExtent l="0" t="0" r="0" b="9525"/>
+            <wp:docPr id="1039885656" name="Picture 1" descr="A black screen with white text&#10;&#10;Description automatically generated"/>
+            <wp:cNvGraphicFramePr>
+              <a:graphicFrameLocks xmlns:a="http://schemas.openxmlformats.org/drawingml/2006/main" noChangeAspect="1"/>
+            </wp:cNvGraphicFramePr>
+            <a:graphic xmlns:a="http://schemas.openxmlformats.org/drawingml/2006/main">
+              <a:graphicData uri="http://schemas.openxmlformats.org/drawingml/2006/picture">
+                <pic:pic xmlns:pic="http://schemas.openxmlformats.org/drawingml/2006/picture">
+                  <pic:nvPicPr>
+                    <pic:cNvPr id="1039885656" name="Picture 1" descr="A black screen with white text&#10;&#10;Description automatically generated"/>
+                    <pic:cNvPicPr/>
+                  </pic:nvPicPr>
+                  <pic:blipFill>
+                    <a:blip r:embed="rId23"/>
+                    <a:stretch>
+                      <a:fillRect/>
+                    </a:stretch>
+                  </pic:blipFill>
+                  <pic:spPr>
+                    <a:xfrm>
+                      <a:off x="0" y="0"/>
+                      <a:ext cx="5943600" cy="904875"/>
+                    </a:xfrm>
+                    <a:prstGeom prst="rect">
+                      <a:avLst/>
+                    </a:prstGeom>
+                  </pic:spPr>
+                </pic:pic>
+              </a:graphicData>
+            </a:graphic>
+          </wp:inline>
+        </w:drawing>
+      </w:r>
+    </w:p>
+    <w:p>
+      <w:r>
+        <w:t>Why am I getting this error message</w:t>
+      </w:r>
+    </w:p>
     <w:sectPr>
-      <w:headerReference w:type="default" r:id="rId23"/>
-      <w:footerReference w:type="default" r:id="rId24"/>
+      <w:headerReference w:type="default" r:id="rId24"/>
+      <w:footerReference w:type="default" r:id="rId25"/>
       <w:pgSz w:w="12240" w:h="15840"/>
       <w:pgMar w:top="1440" w:right="1440" w:bottom="1440" w:left="1440" w:header="720" w:footer="720" w:gutter="0"/>
       <w:pgNumType w:start="1"/>

</xml_diff>

<commit_message>
I fucking hate github
</commit_message>
<xml_diff>
--- a/Lab03.docx
+++ b/Lab03.docx
@@ -1616,7 +1616,16 @@
         </w:rPr>
       </w:pPr>
       <w:r>
-        <w:t>Valvano Section 3.3 on software style</w:t>
+        <w:t>Valvano Section 3.</w:t>
+      </w:r>
+      <w:r>
+        <w:t>3</w:t>
+      </w:r>
+      <w:r>
+        <w:t xml:space="preserve"> on </w:t>
+      </w:r>
+      <w:r>
+        <w:t>software style</w:t>
       </w:r>
     </w:p>
     <w:p>
@@ -2372,7 +2381,10 @@
         <w:t xml:space="preserve">. For Labs 3, 4 and 5 you will be given a requirements document. Your TA is your client or customer. A grade of B can be achieved by satisfying these minimum specifications. To achieve higher grades, you are expected to expand sections 2.1 and 2.5 </w:t>
       </w:r>
       <w:r>
-        <w:t xml:space="preserve">of the requirements </w:t>
+        <w:t xml:space="preserve">of the </w:t>
+      </w:r>
+      <w:r>
+        <w:t xml:space="preserve">requirements </w:t>
       </w:r>
       <w:proofErr w:type="gramStart"/>
       <w:r>
@@ -2487,7 +2499,10 @@
         <w:t xml:space="preserve"> </w:t>
       </w:r>
       <w:r>
-        <w:t>in the</w:t>
+        <w:t>in</w:t>
+      </w:r>
+      <w:r>
+        <w:t xml:space="preserve"> the</w:t>
       </w:r>
       <w:r>
         <w:rPr>
@@ -3171,7 +3186,19 @@
         <w:rPr>
           <w:iCs/>
         </w:rPr>
-        <w:t xml:space="preserve"> show scope traces at the drain pin of the MOSFET, which is connected to one side of the speaker. The other speaker pin is +3.3V. </w:t>
+        <w:t xml:space="preserve"> show scope traces at the drain pin of the MOSFET, which is connected to one side of the speaker. T</w:t>
+      </w:r>
+      <w:r>
+        <w:rPr>
+          <w:iCs/>
+        </w:rPr>
+        <w:t>he other speaker pin is +3.3V</w:t>
+      </w:r>
+      <w:r>
+        <w:rPr>
+          <w:iCs/>
+        </w:rPr>
+        <w:t xml:space="preserve">. </w:t>
       </w:r>
       <w:r>
         <w:rPr>
@@ -3858,7 +3885,15 @@
         <w:t>Ω resistor</w:t>
       </w:r>
       <w:r>
-        <w:t xml:space="preserve"> between digital output pin and gate reduces current surges but does not affect loudness. Loudness is determined by the voltage drop across the speaker. Connect the source to ground, and the drain to one side of the speaker. Connect the other side to +3.3V. The maximum </w:t>
+        <w:t xml:space="preserve"> between digital output pin and gate reduces current surges but does not affect loudness. Loudness is determined by the voltage drop across the speaker. Connect the source to ground, and </w:t>
+      </w:r>
+      <w:proofErr w:type="gramStart"/>
+      <w:r>
+        <w:t>the drain</w:t>
+      </w:r>
+      <w:proofErr w:type="gramEnd"/>
+      <w:r>
+        <w:t xml:space="preserve"> to one side of the speaker. Connect the other side to +3.3V. The maximum </w:t>
       </w:r>
       <m:oMath>
         <m:sSub>
@@ -4095,55 +4130,9 @@
         <w:t>)</w:t>
       </w:r>
     </w:p>
-    <w:p/>
-    <w:p/>
-    <w:p>
-      <w:r>
-        <w:drawing>
-          <wp:inline distT="0" distB="0" distL="0" distR="0" wp14:anchorId="305FE156" wp14:editId="5EAC206E">
-            <wp:extent cx="5943600" cy="904875"/>
-            <wp:effectExtent l="0" t="0" r="0" b="9525"/>
-            <wp:docPr id="1039885656" name="Picture 1" descr="A black screen with white text&#10;&#10;Description automatically generated"/>
-            <wp:cNvGraphicFramePr>
-              <a:graphicFrameLocks xmlns:a="http://schemas.openxmlformats.org/drawingml/2006/main" noChangeAspect="1"/>
-            </wp:cNvGraphicFramePr>
-            <a:graphic xmlns:a="http://schemas.openxmlformats.org/drawingml/2006/main">
-              <a:graphicData uri="http://schemas.openxmlformats.org/drawingml/2006/picture">
-                <pic:pic xmlns:pic="http://schemas.openxmlformats.org/drawingml/2006/picture">
-                  <pic:nvPicPr>
-                    <pic:cNvPr id="1039885656" name="Picture 1" descr="A black screen with white text&#10;&#10;Description automatically generated"/>
-                    <pic:cNvPicPr/>
-                  </pic:nvPicPr>
-                  <pic:blipFill>
-                    <a:blip r:embed="rId23"/>
-                    <a:stretch>
-                      <a:fillRect/>
-                    </a:stretch>
-                  </pic:blipFill>
-                  <pic:spPr>
-                    <a:xfrm>
-                      <a:off x="0" y="0"/>
-                      <a:ext cx="5943600" cy="904875"/>
-                    </a:xfrm>
-                    <a:prstGeom prst="rect">
-                      <a:avLst/>
-                    </a:prstGeom>
-                  </pic:spPr>
-                </pic:pic>
-              </a:graphicData>
-            </a:graphic>
-          </wp:inline>
-        </w:drawing>
-      </w:r>
-    </w:p>
-    <w:p>
-      <w:r>
-        <w:t>Why am I getting this error message</w:t>
-      </w:r>
-    </w:p>
     <w:sectPr>
-      <w:headerReference w:type="default" r:id="rId24"/>
-      <w:footerReference w:type="default" r:id="rId25"/>
+      <w:headerReference w:type="default" r:id="rId23"/>
+      <w:footerReference w:type="default" r:id="rId24"/>
       <w:pgSz w:w="12240" w:h="15840"/>
       <w:pgMar w:top="1440" w:right="1440" w:bottom="1440" w:left="1440" w:header="720" w:footer="720" w:gutter="0"/>
       <w:pgNumType w:start="1"/>

</xml_diff>